<commit_message>
fixing small formatting error
</commit_message>
<xml_diff>
--- a/ProloguePrintEdition/Escolios - Ximénez - Addington translation.docx
+++ b/ProloguePrintEdition/Escolios - Ximénez - Addington translation.docx
@@ -97,8 +97,6 @@
           <w:lang w:val="en-US"/>
         </w:rPr>
       </w:pPr>
-      <w:bookmarkStart w:id="0" w:name="_GoBack"/>
-      <w:bookmarkEnd w:id="0"/>
       <w:r>
         <w:rPr>
           <w:rFonts w:ascii="Adobe Garamond Pro" w:hAnsi="Adobe Garamond Pro"/>
@@ -2500,10 +2498,10 @@
               </w:rPr>
               <w:t xml:space="preserve"> </w:t>
             </w:r>
-            <w:r>
-              <w:rPr>
-                <w:rFonts w:ascii="Adobe Garamond Pro" w:hAnsi="Adobe Garamond Pro"/>
-                <w:u w:val="single"/>
+            <w:bookmarkStart w:id="0" w:name="_GoBack"/>
+            <w:r>
+              <w:rPr>
+                <w:rFonts w:ascii="Adobe Garamond Pro" w:hAnsi="Adobe Garamond Pro"/>
                 <w:lang w:val="en-US"/>
               </w:rPr>
               <w:t>in</w:t>
@@ -2513,7 +2511,15 @@
                 <w:rFonts w:ascii="Adobe Garamond Pro" w:hAnsi="Adobe Garamond Pro"/>
                 <w:lang w:val="en-US"/>
               </w:rPr>
-              <w:t xml:space="preserve"> the end I think I will not have said anything at all</w:t>
+              <w:t xml:space="preserve"> </w:t>
+            </w:r>
+            <w:bookmarkEnd w:id="0"/>
+            <w:r>
+              <w:rPr>
+                <w:rFonts w:ascii="Adobe Garamond Pro" w:hAnsi="Adobe Garamond Pro"/>
+                <w:lang w:val="en-US"/>
+              </w:rPr>
+              <w:t>the end I think I will not have said anything at all</w:t>
             </w:r>
             <w:r>
               <w:rPr>
@@ -11730,7 +11736,7 @@
 </file>
 
 <file path=customXml/itemProps1.xml><?xml version="1.0" encoding="utf-8"?>
-<ds:datastoreItem xmlns:ds="http://schemas.openxmlformats.org/officeDocument/2006/customXml" ds:itemID="{51187D57-B9CF-AF46-9EB2-A32A2B120745}">
+<ds:datastoreItem xmlns:ds="http://schemas.openxmlformats.org/officeDocument/2006/customXml" ds:itemID="{04655B6A-A5E0-EC4C-BB44-D8E82977BB2B}">
   <ds:schemaRefs>
     <ds:schemaRef ds:uri="http://schemas.openxmlformats.org/officeDocument/2006/bibliography"/>
   </ds:schemaRefs>

</xml_diff>